<commit_message>
[Docmentacion]: Cambios en el documento
</commit_message>
<xml_diff>
--- a/Solucion.docx
+++ b/Solucion.docx
@@ -81,49 +81,31 @@
         <w:rPr>
           <w:lang w:val="es-AR"/>
         </w:rPr>
-        <w:t>’ anidados para recorrer en sentido horizontal, vertical y las diagonales.</w:t>
-      </w:r>
-      <w:r>
-        <w:rPr>
-          <w:lang w:val="es-AR"/>
-        </w:rPr>
-        <w:t xml:space="preserve"> Se utiliza una implementación propia y no se utiliza métodos propios del lenguaje usado (Java) como puede ser ‘</w:t>
-      </w:r>
-      <w:proofErr w:type="spellStart"/>
-      <w:proofErr w:type="gramStart"/>
-      <w:r>
-        <w:rPr>
-          <w:lang w:val="es-AR"/>
-        </w:rPr>
-        <w:t>indexOf</w:t>
-      </w:r>
-      <w:proofErr w:type="spellEnd"/>
-      <w:r>
-        <w:rPr>
-          <w:lang w:val="es-AR"/>
-        </w:rPr>
-        <w:t>‘ o</w:t>
-      </w:r>
-      <w:proofErr w:type="gramEnd"/>
-      <w:r>
-        <w:rPr>
-          <w:lang w:val="es-AR"/>
-        </w:rPr>
-        <w:t xml:space="preserve"> ‘</w:t>
-      </w:r>
-      <w:proofErr w:type="spellStart"/>
-      <w:r>
-        <w:rPr>
-          <w:lang w:val="es-AR"/>
-        </w:rPr>
-        <w:t>contains</w:t>
-      </w:r>
-      <w:proofErr w:type="spellEnd"/>
-      <w:r>
-        <w:rPr>
-          <w:lang w:val="es-AR"/>
-        </w:rPr>
-        <w:t>’.</w:t>
+        <w:t xml:space="preserve">’ anidados para recorrer en </w:t>
+      </w:r>
+      <w:r>
+        <w:rPr>
+          <w:lang w:val="es-AR"/>
+        </w:rPr>
+        <w:t>toda</w:t>
+      </w:r>
+      <w:r>
+        <w:rPr>
+          <w:lang w:val="es-AR"/>
+        </w:rPr>
+        <w:t>s las direcciones necesarias</w:t>
+      </w:r>
+      <w:r>
+        <w:rPr>
+          <w:lang w:val="es-AR"/>
+        </w:rPr>
+        <w:t>.</w:t>
+      </w:r>
+      <w:r>
+        <w:rPr>
+          <w:lang w:val="es-AR"/>
+        </w:rPr>
+        <w:t xml:space="preserve"> </w:t>
       </w:r>
     </w:p>
     <w:p>
@@ -370,18 +352,36 @@
         <w:t>Código</w:t>
       </w:r>
     </w:p>
-    <w:p/>
-    <w:p>
+    <w:p>
+      <w:pPr>
+        <w:rPr>
+          <w:lang w:val="es-AR"/>
+        </w:rPr>
+      </w:pPr>
+    </w:p>
+    <w:p>
+      <w:pPr>
+        <w:rPr>
+          <w:lang w:val="es-AR"/>
+        </w:rPr>
+      </w:pPr>
       <w:hyperlink r:id="rId7" w:history="1">
         <w:r>
           <w:rPr>
             <w:rStyle w:val="Hipervnculo"/>
+            <w:lang w:val="es-AR"/>
           </w:rPr>
           <w:t>https://github.com/TinPY/ml-xmen</w:t>
         </w:r>
       </w:hyperlink>
     </w:p>
-    <w:p/>
+    <w:p>
+      <w:pPr>
+        <w:rPr>
+          <w:lang w:val="es-AR"/>
+        </w:rPr>
+      </w:pPr>
+    </w:p>
     <w:p>
       <w:pPr>
         <w:pStyle w:val="Ttulo1"/>
@@ -389,6 +389,14 @@
       <w:r>
         <w:t>API</w:t>
       </w:r>
+    </w:p>
+    <w:p>
+      <w:pPr>
+        <w:rPr>
+          <w:b/>
+          <w:color w:val="FF0000"/>
+        </w:rPr>
+      </w:pPr>
     </w:p>
     <w:p>
       <w:pPr>
@@ -445,112 +453,473 @@
     <w:p>
       <w:pPr>
         <w:ind w:firstLine="720"/>
-        <w:rPr>
-          <w:lang w:val="es-ES"/>
-        </w:rPr>
-      </w:pPr>
+      </w:pPr>
+    </w:p>
+    <w:p>
+      <w:pPr>
+        <w:ind w:firstLine="720"/>
+      </w:pPr>
+      <w:r>
+        <w:t>Request (body):</w:t>
+      </w:r>
+    </w:p>
+    <w:p>
+      <w:pPr>
+        <w:spacing w:after="0" w:line="240" w:lineRule="auto"/>
+        <w:ind w:firstLine="720"/>
+        <w:rPr>
+          <w:sz w:val="14"/>
+          <w:szCs w:val="14"/>
+        </w:rPr>
+      </w:pPr>
+      <w:r>
+        <w:rPr>
+          <w:sz w:val="14"/>
+          <w:szCs w:val="14"/>
+        </w:rPr>
+        <w:tab/>
+        <w:t>{</w:t>
+      </w:r>
+    </w:p>
+    <w:p>
+      <w:pPr>
+        <w:spacing w:after="0" w:line="240" w:lineRule="auto"/>
+        <w:ind w:firstLine="720"/>
+        <w:rPr>
+          <w:sz w:val="14"/>
+          <w:szCs w:val="14"/>
+        </w:rPr>
+      </w:pPr>
+      <w:r>
+        <w:rPr>
+          <w:sz w:val="14"/>
+          <w:szCs w:val="14"/>
+        </w:rPr>
+        <w:tab/>
+      </w:r>
+      <w:r>
+        <w:rPr>
+          <w:sz w:val="14"/>
+          <w:szCs w:val="14"/>
+        </w:rPr>
+        <w:tab/>
+        <w:t>"</w:t>
+      </w:r>
       <w:proofErr w:type="spellStart"/>
       <w:r>
         <w:rPr>
-          <w:lang w:val="es-ES"/>
-        </w:rPr>
-        <w:t>Request</w:t>
+          <w:sz w:val="14"/>
+          <w:szCs w:val="14"/>
+        </w:rPr>
+        <w:t>dna</w:t>
       </w:r>
       <w:proofErr w:type="spellEnd"/>
       <w:r>
         <w:rPr>
-          <w:lang w:val="es-ES"/>
-        </w:rPr>
-        <w:t xml:space="preserve"> (</w:t>
+          <w:sz w:val="14"/>
+          <w:szCs w:val="14"/>
+        </w:rPr>
+        <w:t>": [</w:t>
+      </w:r>
+    </w:p>
+    <w:p>
+      <w:pPr>
+        <w:spacing w:after="0" w:line="240" w:lineRule="auto"/>
+        <w:ind w:left="1440" w:firstLine="720"/>
+        <w:rPr>
+          <w:sz w:val="14"/>
+          <w:szCs w:val="14"/>
+        </w:rPr>
+      </w:pPr>
+      <w:r>
+        <w:rPr>
+          <w:sz w:val="14"/>
+          <w:szCs w:val="14"/>
+        </w:rPr>
+        <w:t xml:space="preserve">           </w:t>
+      </w:r>
+      <w:r>
+        <w:rPr>
+          <w:sz w:val="14"/>
+          <w:szCs w:val="14"/>
+        </w:rPr>
+        <w:tab/>
+        <w:t xml:space="preserve"> "ATGCGA",</w:t>
+      </w:r>
+    </w:p>
+    <w:p>
+      <w:pPr>
+        <w:spacing w:after="0" w:line="240" w:lineRule="auto"/>
+        <w:ind w:left="1440" w:firstLine="720"/>
+        <w:rPr>
+          <w:sz w:val="14"/>
+          <w:szCs w:val="14"/>
+        </w:rPr>
+      </w:pPr>
+      <w:r>
+        <w:rPr>
+          <w:sz w:val="14"/>
+          <w:szCs w:val="14"/>
+        </w:rPr>
+        <w:t xml:space="preserve">            </w:t>
+      </w:r>
+      <w:r>
+        <w:rPr>
+          <w:sz w:val="14"/>
+          <w:szCs w:val="14"/>
+        </w:rPr>
+        <w:tab/>
+        <w:t>"CAGTGC",</w:t>
+      </w:r>
+    </w:p>
+    <w:p>
+      <w:pPr>
+        <w:spacing w:after="0" w:line="240" w:lineRule="auto"/>
+        <w:ind w:left="1440" w:firstLine="720"/>
+        <w:rPr>
+          <w:sz w:val="14"/>
+          <w:szCs w:val="14"/>
+          <w:lang w:val="es-ES"/>
+        </w:rPr>
+      </w:pPr>
+      <w:r>
+        <w:rPr>
+          <w:sz w:val="14"/>
+          <w:szCs w:val="14"/>
+        </w:rPr>
+        <w:t xml:space="preserve">            </w:t>
+      </w:r>
+      <w:r>
+        <w:rPr>
+          <w:sz w:val="14"/>
+          <w:szCs w:val="14"/>
+        </w:rPr>
+        <w:tab/>
+      </w:r>
+      <w:r>
+        <w:rPr>
+          <w:sz w:val="14"/>
+          <w:szCs w:val="14"/>
+          <w:lang w:val="es-ES"/>
+        </w:rPr>
+        <w:t>"TTATGT",</w:t>
+      </w:r>
+    </w:p>
+    <w:p>
+      <w:pPr>
+        <w:spacing w:after="0" w:line="240" w:lineRule="auto"/>
+        <w:ind w:firstLine="720"/>
+        <w:rPr>
+          <w:sz w:val="14"/>
+          <w:szCs w:val="14"/>
+          <w:lang w:val="es-ES"/>
+        </w:rPr>
+      </w:pPr>
+      <w:r>
+        <w:rPr>
+          <w:sz w:val="14"/>
+          <w:szCs w:val="14"/>
+          <w:lang w:val="es-ES"/>
+        </w:rPr>
+        <w:t xml:space="preserve">            </w:t>
+      </w:r>
+      <w:r>
+        <w:rPr>
+          <w:sz w:val="14"/>
+          <w:szCs w:val="14"/>
+          <w:lang w:val="es-ES"/>
+        </w:rPr>
+        <w:tab/>
+      </w:r>
+      <w:r>
+        <w:rPr>
+          <w:sz w:val="14"/>
+          <w:szCs w:val="14"/>
+          <w:lang w:val="es-ES"/>
+        </w:rPr>
+        <w:tab/>
+      </w:r>
+      <w:r>
+        <w:rPr>
+          <w:sz w:val="14"/>
+          <w:szCs w:val="14"/>
+          <w:lang w:val="es-ES"/>
+        </w:rPr>
+        <w:tab/>
+        <w:t>"AGAAGG",</w:t>
+      </w:r>
+    </w:p>
+    <w:p>
+      <w:pPr>
+        <w:spacing w:after="0" w:line="240" w:lineRule="auto"/>
+        <w:ind w:firstLine="720"/>
+        <w:rPr>
+          <w:sz w:val="14"/>
+          <w:szCs w:val="14"/>
+          <w:lang w:val="es-ES"/>
+        </w:rPr>
+      </w:pPr>
+      <w:r>
+        <w:rPr>
+          <w:sz w:val="14"/>
+          <w:szCs w:val="14"/>
+          <w:lang w:val="es-ES"/>
+        </w:rPr>
+        <w:t xml:space="preserve">            </w:t>
+      </w:r>
+      <w:r>
+        <w:rPr>
+          <w:sz w:val="14"/>
+          <w:szCs w:val="14"/>
+          <w:lang w:val="es-ES"/>
+        </w:rPr>
+        <w:tab/>
+      </w:r>
+      <w:r>
+        <w:rPr>
+          <w:sz w:val="14"/>
+          <w:szCs w:val="14"/>
+          <w:lang w:val="es-ES"/>
+        </w:rPr>
+        <w:tab/>
+      </w:r>
+      <w:r>
+        <w:rPr>
+          <w:sz w:val="14"/>
+          <w:szCs w:val="14"/>
+          <w:lang w:val="es-ES"/>
+        </w:rPr>
+        <w:tab/>
+        <w:t>"CCCCTA",</w:t>
+      </w:r>
+    </w:p>
+    <w:p>
+      <w:pPr>
+        <w:spacing w:after="0" w:line="240" w:lineRule="auto"/>
+        <w:ind w:firstLine="720"/>
+        <w:rPr>
+          <w:sz w:val="14"/>
+          <w:szCs w:val="14"/>
+          <w:lang w:val="es-ES"/>
+        </w:rPr>
+      </w:pPr>
+      <w:r>
+        <w:rPr>
+          <w:sz w:val="14"/>
+          <w:szCs w:val="14"/>
+          <w:lang w:val="es-ES"/>
+        </w:rPr>
+        <w:t xml:space="preserve">            </w:t>
+      </w:r>
+      <w:r>
+        <w:rPr>
+          <w:sz w:val="14"/>
+          <w:szCs w:val="14"/>
+          <w:lang w:val="es-ES"/>
+        </w:rPr>
+        <w:tab/>
+      </w:r>
+      <w:r>
+        <w:rPr>
+          <w:sz w:val="14"/>
+          <w:szCs w:val="14"/>
+          <w:lang w:val="es-ES"/>
+        </w:rPr>
+        <w:tab/>
+      </w:r>
+      <w:r>
+        <w:rPr>
+          <w:sz w:val="14"/>
+          <w:szCs w:val="14"/>
+          <w:lang w:val="es-ES"/>
+        </w:rPr>
+        <w:tab/>
+        <w:t>"TCACTG"</w:t>
+      </w:r>
+    </w:p>
+    <w:p>
+      <w:pPr>
+        <w:spacing w:after="0" w:line="240" w:lineRule="auto"/>
+        <w:ind w:firstLine="720"/>
+        <w:rPr>
+          <w:sz w:val="14"/>
+          <w:szCs w:val="14"/>
+          <w:lang w:val="es-ES"/>
+        </w:rPr>
+      </w:pPr>
+      <w:r>
+        <w:rPr>
+          <w:sz w:val="14"/>
+          <w:szCs w:val="14"/>
+          <w:lang w:val="es-ES"/>
+        </w:rPr>
+        <w:t xml:space="preserve">        </w:t>
+      </w:r>
+      <w:r>
+        <w:rPr>
+          <w:sz w:val="14"/>
+          <w:szCs w:val="14"/>
+          <w:lang w:val="es-ES"/>
+        </w:rPr>
+        <w:tab/>
+      </w:r>
+      <w:r>
+        <w:rPr>
+          <w:sz w:val="14"/>
+          <w:szCs w:val="14"/>
+          <w:lang w:val="es-ES"/>
+        </w:rPr>
+        <w:tab/>
+        <w:t>]</w:t>
+      </w:r>
+    </w:p>
+    <w:p>
+      <w:pPr>
+        <w:spacing w:after="0" w:line="240" w:lineRule="auto"/>
+        <w:ind w:left="720" w:firstLine="720"/>
+        <w:rPr>
+          <w:sz w:val="14"/>
+          <w:szCs w:val="14"/>
+          <w:lang w:val="es-ES"/>
+        </w:rPr>
+      </w:pPr>
+      <w:r>
+        <w:rPr>
+          <w:sz w:val="14"/>
+          <w:szCs w:val="14"/>
+          <w:lang w:val="es-ES"/>
+        </w:rPr>
+        <w:t>}</w:t>
+      </w:r>
+    </w:p>
+    <w:p>
+      <w:pPr>
+        <w:ind w:firstLine="720"/>
+        <w:rPr>
+          <w:lang w:val="es-ES"/>
+        </w:rPr>
+      </w:pPr>
+    </w:p>
+    <w:p>
+      <w:pPr>
+        <w:ind w:firstLine="720"/>
+        <w:rPr>
+          <w:lang w:val="es-ES"/>
+        </w:rPr>
+      </w:pPr>
+      <w:r>
+        <w:rPr>
+          <w:lang w:val="es-ES"/>
+        </w:rPr>
+        <w:t xml:space="preserve">Ejemplo </w:t>
+      </w:r>
+      <w:r>
+        <w:rPr>
+          <w:lang w:val="es-ES"/>
+        </w:rPr>
+        <w:t>Response:</w:t>
+      </w:r>
+    </w:p>
+    <w:p>
+      <w:pPr>
+        <w:spacing w:after="0" w:line="240" w:lineRule="auto"/>
+        <w:ind w:left="720" w:firstLine="720"/>
+        <w:rPr>
+          <w:sz w:val="14"/>
+          <w:szCs w:val="14"/>
+          <w:lang w:val="es-ES"/>
+        </w:rPr>
+      </w:pPr>
+      <w:r>
+        <w:rPr>
+          <w:sz w:val="14"/>
+          <w:szCs w:val="14"/>
+          <w:lang w:val="es-ES"/>
+        </w:rPr>
+        <w:t>{</w:t>
+      </w:r>
+    </w:p>
+    <w:p>
+      <w:pPr>
+        <w:spacing w:after="0" w:line="240" w:lineRule="auto"/>
+        <w:ind w:left="720" w:firstLine="720"/>
+        <w:rPr>
+          <w:sz w:val="14"/>
+          <w:szCs w:val="14"/>
+          <w:lang w:val="es-ES"/>
+        </w:rPr>
+      </w:pPr>
+      <w:r>
+        <w:rPr>
+          <w:sz w:val="14"/>
+          <w:szCs w:val="14"/>
+          <w:lang w:val="es-ES"/>
+        </w:rPr>
+        <w:t xml:space="preserve">    </w:t>
+      </w:r>
+      <w:r>
+        <w:rPr>
+          <w:sz w:val="14"/>
+          <w:szCs w:val="14"/>
+          <w:lang w:val="es-ES"/>
+        </w:rPr>
+        <w:tab/>
+      </w:r>
+      <w:r>
+        <w:rPr>
+          <w:sz w:val="14"/>
+          <w:szCs w:val="14"/>
+          <w:lang w:val="es-ES"/>
+        </w:rPr>
+        <w:t>"id": 5137278548574208,</w:t>
+      </w:r>
+    </w:p>
+    <w:p>
+      <w:pPr>
+        <w:spacing w:after="0" w:line="240" w:lineRule="auto"/>
+        <w:ind w:left="720" w:firstLine="720"/>
+        <w:rPr>
+          <w:sz w:val="14"/>
+          <w:szCs w:val="14"/>
+          <w:lang w:val="es-ES"/>
+        </w:rPr>
+      </w:pPr>
+      <w:r>
+        <w:rPr>
+          <w:sz w:val="14"/>
+          <w:szCs w:val="14"/>
+          <w:lang w:val="es-ES"/>
+        </w:rPr>
+        <w:t xml:space="preserve">    </w:t>
+      </w:r>
+      <w:r>
+        <w:rPr>
+          <w:sz w:val="14"/>
+          <w:szCs w:val="14"/>
+          <w:lang w:val="es-ES"/>
+        </w:rPr>
+        <w:tab/>
+      </w:r>
+      <w:r>
+        <w:rPr>
+          <w:sz w:val="14"/>
+          <w:szCs w:val="14"/>
+          <w:lang w:val="es-ES"/>
+        </w:rPr>
+        <w:t>"</w:t>
       </w:r>
       <w:proofErr w:type="spellStart"/>
       <w:r>
         <w:rPr>
-          <w:lang w:val="es-ES"/>
-        </w:rPr>
-        <w:t>body</w:t>
+          <w:sz w:val="14"/>
+          <w:szCs w:val="14"/>
+          <w:lang w:val="es-ES"/>
+        </w:rPr>
+        <w:t>dna</w:t>
       </w:r>
       <w:proofErr w:type="spellEnd"/>
       <w:r>
         <w:rPr>
-          <w:lang w:val="es-ES"/>
-        </w:rPr>
-        <w:t>):</w:t>
-      </w:r>
-    </w:p>
-    <w:p>
-      <w:pPr>
-        <w:spacing w:after="0" w:line="240" w:lineRule="auto"/>
-        <w:ind w:firstLine="720"/>
-        <w:rPr>
-          <w:sz w:val="14"/>
-          <w:szCs w:val="14"/>
-          <w:lang w:val="es-ES"/>
-        </w:rPr>
-      </w:pPr>
-      <w:r>
-        <w:rPr>
-          <w:sz w:val="14"/>
-          <w:szCs w:val="14"/>
-          <w:lang w:val="es-ES"/>
-        </w:rPr>
-        <w:tab/>
-      </w:r>
-      <w:r>
-        <w:rPr>
-          <w:sz w:val="14"/>
-          <w:szCs w:val="14"/>
-          <w:lang w:val="es-ES"/>
-        </w:rPr>
-        <w:t>{</w:t>
-      </w:r>
-    </w:p>
-    <w:p>
-      <w:pPr>
-        <w:spacing w:after="0" w:line="240" w:lineRule="auto"/>
-        <w:ind w:firstLine="720"/>
-        <w:rPr>
-          <w:sz w:val="14"/>
-          <w:szCs w:val="14"/>
-          <w:lang w:val="es-ES"/>
-        </w:rPr>
-      </w:pPr>
-      <w:r>
-        <w:rPr>
-          <w:sz w:val="14"/>
-          <w:szCs w:val="14"/>
-          <w:lang w:val="es-ES"/>
-        </w:rPr>
-        <w:tab/>
-      </w:r>
-      <w:r>
-        <w:rPr>
-          <w:sz w:val="14"/>
-          <w:szCs w:val="14"/>
-          <w:lang w:val="es-ES"/>
-        </w:rPr>
-        <w:tab/>
-      </w:r>
-      <w:r>
-        <w:rPr>
-          <w:sz w:val="14"/>
-          <w:szCs w:val="14"/>
-          <w:lang w:val="es-ES"/>
-        </w:rPr>
-        <w:t>"</w:t>
-      </w:r>
-      <w:proofErr w:type="spellStart"/>
-      <w:r>
-        <w:rPr>
-          <w:sz w:val="14"/>
-          <w:szCs w:val="14"/>
-          <w:lang w:val="es-ES"/>
-        </w:rPr>
-        <w:t>dna</w:t>
-      </w:r>
-      <w:proofErr w:type="spellEnd"/>
-      <w:r>
-        <w:rPr>
           <w:sz w:val="14"/>
           <w:szCs w:val="14"/>
           <w:lang w:val="es-ES"/>
@@ -561,55 +930,71 @@
     <w:p>
       <w:pPr>
         <w:spacing w:after="0" w:line="240" w:lineRule="auto"/>
-        <w:ind w:left="1440" w:firstLine="720"/>
-        <w:rPr>
-          <w:sz w:val="14"/>
-          <w:szCs w:val="14"/>
-          <w:lang w:val="es-ES"/>
-        </w:rPr>
-      </w:pPr>
-      <w:r>
-        <w:rPr>
-          <w:sz w:val="14"/>
-          <w:szCs w:val="14"/>
-          <w:lang w:val="es-ES"/>
-        </w:rPr>
-        <w:t xml:space="preserve">           </w:t>
-      </w:r>
-      <w:r>
-        <w:rPr>
-          <w:sz w:val="14"/>
-          <w:szCs w:val="14"/>
-          <w:lang w:val="es-ES"/>
-        </w:rPr>
-        <w:tab/>
-      </w:r>
-      <w:r>
-        <w:rPr>
-          <w:sz w:val="14"/>
-          <w:szCs w:val="14"/>
-          <w:lang w:val="es-ES"/>
-        </w:rPr>
-        <w:t xml:space="preserve"> "ATGCGA",</w:t>
-      </w:r>
-    </w:p>
-    <w:p>
-      <w:pPr>
-        <w:spacing w:after="0" w:line="240" w:lineRule="auto"/>
-        <w:ind w:left="1440" w:firstLine="720"/>
-        <w:rPr>
-          <w:sz w:val="14"/>
-          <w:szCs w:val="14"/>
-          <w:lang w:val="es-ES"/>
-        </w:rPr>
-      </w:pPr>
-      <w:r>
-        <w:rPr>
-          <w:sz w:val="14"/>
-          <w:szCs w:val="14"/>
-          <w:lang w:val="es-ES"/>
-        </w:rPr>
-        <w:t xml:space="preserve">            </w:t>
+        <w:ind w:left="720" w:firstLine="720"/>
+        <w:rPr>
+          <w:sz w:val="14"/>
+          <w:szCs w:val="14"/>
+          <w:lang w:val="es-ES"/>
+        </w:rPr>
+      </w:pPr>
+      <w:r>
+        <w:rPr>
+          <w:sz w:val="14"/>
+          <w:szCs w:val="14"/>
+          <w:lang w:val="es-ES"/>
+        </w:rPr>
+        <w:t xml:space="preserve">     </w:t>
+      </w:r>
+      <w:r>
+        <w:rPr>
+          <w:sz w:val="14"/>
+          <w:szCs w:val="14"/>
+          <w:lang w:val="es-ES"/>
+        </w:rPr>
+        <w:tab/>
+      </w:r>
+      <w:r>
+        <w:rPr>
+          <w:sz w:val="14"/>
+          <w:szCs w:val="14"/>
+          <w:lang w:val="es-ES"/>
+        </w:rPr>
+        <w:tab/>
+      </w:r>
+      <w:r>
+        <w:rPr>
+          <w:sz w:val="14"/>
+          <w:szCs w:val="14"/>
+          <w:lang w:val="es-ES"/>
+        </w:rPr>
+        <w:t>"ATGCGA",</w:t>
+      </w:r>
+    </w:p>
+    <w:p>
+      <w:pPr>
+        <w:spacing w:after="0" w:line="240" w:lineRule="auto"/>
+        <w:ind w:left="720" w:firstLine="720"/>
+        <w:rPr>
+          <w:sz w:val="14"/>
+          <w:szCs w:val="14"/>
+          <w:lang w:val="es-ES"/>
+        </w:rPr>
+      </w:pPr>
+      <w:r>
+        <w:rPr>
+          <w:sz w:val="14"/>
+          <w:szCs w:val="14"/>
+          <w:lang w:val="es-ES"/>
+        </w:rPr>
+        <w:t xml:space="preserve">      </w:t>
+      </w:r>
+      <w:r>
+        <w:rPr>
+          <w:sz w:val="14"/>
+          <w:szCs w:val="14"/>
+          <w:lang w:val="es-ES"/>
+        </w:rPr>
+        <w:tab/>
       </w:r>
       <w:r>
         <w:rPr>
@@ -631,85 +1016,83 @@
     <w:p>
       <w:pPr>
         <w:spacing w:after="0" w:line="240" w:lineRule="auto"/>
-        <w:ind w:left="1440" w:firstLine="720"/>
-        <w:rPr>
-          <w:sz w:val="14"/>
-          <w:szCs w:val="14"/>
-          <w:lang w:val="es-ES"/>
-        </w:rPr>
-      </w:pPr>
-      <w:r>
-        <w:rPr>
-          <w:sz w:val="14"/>
-          <w:szCs w:val="14"/>
-          <w:lang w:val="es-ES"/>
-        </w:rPr>
-        <w:t xml:space="preserve">            </w:t>
-      </w:r>
-      <w:r>
-        <w:rPr>
-          <w:sz w:val="14"/>
-          <w:szCs w:val="14"/>
-          <w:lang w:val="es-ES"/>
-        </w:rPr>
-        <w:tab/>
-      </w:r>
-      <w:r>
-        <w:rPr>
-          <w:sz w:val="14"/>
-          <w:szCs w:val="14"/>
-          <w:lang w:val="es-ES"/>
-        </w:rPr>
-        <w:t>"TTATGT",</w:t>
-      </w:r>
-    </w:p>
-    <w:p>
-      <w:pPr>
-        <w:spacing w:after="0" w:line="240" w:lineRule="auto"/>
-        <w:ind w:firstLine="720"/>
-        <w:rPr>
-          <w:sz w:val="14"/>
-          <w:szCs w:val="14"/>
-          <w:lang w:val="es-ES"/>
-        </w:rPr>
-      </w:pPr>
-      <w:r>
-        <w:rPr>
-          <w:sz w:val="14"/>
-          <w:szCs w:val="14"/>
-          <w:lang w:val="es-ES"/>
-        </w:rPr>
-        <w:t xml:space="preserve">            </w:t>
-      </w:r>
-      <w:r>
-        <w:rPr>
-          <w:sz w:val="14"/>
-          <w:szCs w:val="14"/>
-          <w:lang w:val="es-ES"/>
-        </w:rPr>
-        <w:tab/>
-      </w:r>
-      <w:r>
-        <w:rPr>
-          <w:sz w:val="14"/>
-          <w:szCs w:val="14"/>
-          <w:lang w:val="es-ES"/>
-        </w:rPr>
-        <w:tab/>
-      </w:r>
-      <w:r>
-        <w:rPr>
-          <w:sz w:val="14"/>
-          <w:szCs w:val="14"/>
-          <w:lang w:val="es-ES"/>
-        </w:rPr>
-        <w:tab/>
-      </w:r>
-      <w:r>
-        <w:rPr>
-          <w:sz w:val="14"/>
-          <w:szCs w:val="14"/>
-          <w:lang w:val="es-ES"/>
+        <w:ind w:left="720" w:firstLine="720"/>
+        <w:rPr>
+          <w:sz w:val="14"/>
+          <w:szCs w:val="14"/>
+          <w:lang w:val="es-ES"/>
+        </w:rPr>
+      </w:pPr>
+      <w:r>
+        <w:rPr>
+          <w:sz w:val="14"/>
+          <w:szCs w:val="14"/>
+          <w:lang w:val="es-ES"/>
+        </w:rPr>
+        <w:t xml:space="preserve">        </w:t>
+      </w:r>
+      <w:r>
+        <w:rPr>
+          <w:sz w:val="14"/>
+          <w:szCs w:val="14"/>
+          <w:lang w:val="es-ES"/>
+        </w:rPr>
+        <w:tab/>
+      </w:r>
+      <w:r>
+        <w:rPr>
+          <w:sz w:val="14"/>
+          <w:szCs w:val="14"/>
+          <w:lang w:val="es-ES"/>
+        </w:rPr>
+        <w:tab/>
+      </w:r>
+      <w:r>
+        <w:rPr>
+          <w:sz w:val="14"/>
+          <w:szCs w:val="14"/>
+          <w:lang w:val="es-ES"/>
+        </w:rPr>
+        <w:t>"TTTGT",</w:t>
+      </w:r>
+    </w:p>
+    <w:p>
+      <w:pPr>
+        <w:spacing w:after="0" w:line="240" w:lineRule="auto"/>
+        <w:ind w:left="720" w:firstLine="720"/>
+        <w:rPr>
+          <w:sz w:val="14"/>
+          <w:szCs w:val="14"/>
+        </w:rPr>
+      </w:pPr>
+      <w:r>
+        <w:rPr>
+          <w:sz w:val="14"/>
+          <w:szCs w:val="14"/>
+          <w:lang w:val="es-ES"/>
+        </w:rPr>
+        <w:t xml:space="preserve">        </w:t>
+      </w:r>
+      <w:r>
+        <w:rPr>
+          <w:sz w:val="14"/>
+          <w:szCs w:val="14"/>
+          <w:lang w:val="es-ES"/>
+        </w:rPr>
+        <w:tab/>
+      </w:r>
+      <w:r>
+        <w:rPr>
+          <w:sz w:val="14"/>
+          <w:szCs w:val="14"/>
+          <w:lang w:val="es-ES"/>
+        </w:rPr>
+        <w:tab/>
+      </w:r>
+      <w:r>
+        <w:rPr>
+          <w:sz w:val="14"/>
+          <w:szCs w:val="14"/>
         </w:rPr>
         <w:t>"AGAAGG",</w:t>
       </w:r>
@@ -717,680 +1100,142 @@
     <w:p>
       <w:pPr>
         <w:spacing w:after="0" w:line="240" w:lineRule="auto"/>
-        <w:ind w:firstLine="720"/>
-        <w:rPr>
-          <w:sz w:val="14"/>
-          <w:szCs w:val="14"/>
-          <w:lang w:val="es-ES"/>
-        </w:rPr>
-      </w:pPr>
-      <w:r>
-        <w:rPr>
-          <w:sz w:val="14"/>
-          <w:szCs w:val="14"/>
-          <w:lang w:val="es-ES"/>
-        </w:rPr>
-        <w:t xml:space="preserve">            </w:t>
-      </w:r>
-      <w:r>
-        <w:rPr>
-          <w:sz w:val="14"/>
-          <w:szCs w:val="14"/>
-          <w:lang w:val="es-ES"/>
-        </w:rPr>
-        <w:tab/>
-      </w:r>
-      <w:r>
-        <w:rPr>
-          <w:sz w:val="14"/>
-          <w:szCs w:val="14"/>
-          <w:lang w:val="es-ES"/>
-        </w:rPr>
-        <w:tab/>
-      </w:r>
-      <w:r>
-        <w:rPr>
-          <w:sz w:val="14"/>
-          <w:szCs w:val="14"/>
-          <w:lang w:val="es-ES"/>
-        </w:rPr>
-        <w:tab/>
-      </w:r>
-      <w:r>
-        <w:rPr>
-          <w:sz w:val="14"/>
-          <w:szCs w:val="14"/>
-          <w:lang w:val="es-ES"/>
-        </w:rPr>
+        <w:ind w:left="720" w:firstLine="720"/>
+        <w:rPr>
+          <w:sz w:val="14"/>
+          <w:szCs w:val="14"/>
+        </w:rPr>
+      </w:pPr>
+      <w:r>
+        <w:rPr>
+          <w:sz w:val="14"/>
+          <w:szCs w:val="14"/>
+        </w:rPr>
+        <w:t xml:space="preserve">        </w:t>
+      </w:r>
+      <w:r>
+        <w:rPr>
+          <w:sz w:val="14"/>
+          <w:szCs w:val="14"/>
+        </w:rPr>
+        <w:tab/>
+      </w:r>
+      <w:r>
+        <w:rPr>
+          <w:sz w:val="14"/>
+          <w:szCs w:val="14"/>
+        </w:rPr>
+        <w:tab/>
         <w:t>"CCCCTA",</w:t>
       </w:r>
     </w:p>
     <w:p>
       <w:pPr>
         <w:spacing w:after="0" w:line="240" w:lineRule="auto"/>
-        <w:ind w:firstLine="720"/>
-        <w:rPr>
-          <w:sz w:val="14"/>
-          <w:szCs w:val="14"/>
-          <w:lang w:val="es-ES"/>
-        </w:rPr>
-      </w:pPr>
-      <w:r>
-        <w:rPr>
-          <w:sz w:val="14"/>
-          <w:szCs w:val="14"/>
-          <w:lang w:val="es-ES"/>
-        </w:rPr>
-        <w:t xml:space="preserve">            </w:t>
-      </w:r>
-      <w:r>
-        <w:rPr>
-          <w:sz w:val="14"/>
-          <w:szCs w:val="14"/>
-          <w:lang w:val="es-ES"/>
-        </w:rPr>
-        <w:tab/>
-      </w:r>
-      <w:r>
-        <w:rPr>
-          <w:sz w:val="14"/>
-          <w:szCs w:val="14"/>
-          <w:lang w:val="es-ES"/>
-        </w:rPr>
-        <w:tab/>
-      </w:r>
-      <w:r>
-        <w:rPr>
-          <w:sz w:val="14"/>
-          <w:szCs w:val="14"/>
-          <w:lang w:val="es-ES"/>
-        </w:rPr>
-        <w:tab/>
-      </w:r>
-      <w:r>
-        <w:rPr>
-          <w:sz w:val="14"/>
-          <w:szCs w:val="14"/>
-          <w:lang w:val="es-ES"/>
-        </w:rPr>
+        <w:ind w:left="720" w:firstLine="720"/>
+        <w:rPr>
+          <w:sz w:val="14"/>
+          <w:szCs w:val="14"/>
+        </w:rPr>
+      </w:pPr>
+      <w:r>
+        <w:rPr>
+          <w:sz w:val="14"/>
+          <w:szCs w:val="14"/>
+        </w:rPr>
+        <w:t xml:space="preserve">        </w:t>
+      </w:r>
+      <w:r>
+        <w:rPr>
+          <w:sz w:val="14"/>
+          <w:szCs w:val="14"/>
+        </w:rPr>
+        <w:tab/>
+      </w:r>
+      <w:r>
+        <w:rPr>
+          <w:sz w:val="14"/>
+          <w:szCs w:val="14"/>
+        </w:rPr>
+        <w:tab/>
         <w:t>"TCACTG"</w:t>
       </w:r>
     </w:p>
     <w:p>
       <w:pPr>
         <w:spacing w:after="0" w:line="240" w:lineRule="auto"/>
-        <w:ind w:firstLine="720"/>
-        <w:rPr>
-          <w:sz w:val="14"/>
-          <w:szCs w:val="14"/>
-          <w:lang w:val="es-ES"/>
-        </w:rPr>
-      </w:pPr>
-      <w:r>
-        <w:rPr>
-          <w:sz w:val="14"/>
-          <w:szCs w:val="14"/>
-          <w:lang w:val="es-ES"/>
-        </w:rPr>
-        <w:t xml:space="preserve">        </w:t>
-      </w:r>
-      <w:r>
-        <w:rPr>
-          <w:sz w:val="14"/>
-          <w:szCs w:val="14"/>
-          <w:lang w:val="es-ES"/>
-        </w:rPr>
-        <w:tab/>
-      </w:r>
-      <w:r>
-        <w:rPr>
-          <w:sz w:val="14"/>
-          <w:szCs w:val="14"/>
-          <w:lang w:val="es-ES"/>
-        </w:rPr>
-        <w:tab/>
-      </w:r>
-      <w:r>
-        <w:rPr>
-          <w:sz w:val="14"/>
-          <w:szCs w:val="14"/>
-          <w:lang w:val="es-ES"/>
-        </w:rPr>
-        <w:t>]</w:t>
-      </w:r>
-    </w:p>
-    <w:p>
-      <w:pPr>
-        <w:spacing w:after="0" w:line="240" w:lineRule="auto"/>
-        <w:ind w:left="720" w:firstLine="720"/>
-        <w:rPr>
-          <w:sz w:val="14"/>
-          <w:szCs w:val="14"/>
-          <w:lang w:val="es-ES"/>
-        </w:rPr>
-      </w:pPr>
-      <w:r>
-        <w:rPr>
-          <w:sz w:val="14"/>
-          <w:szCs w:val="14"/>
-          <w:lang w:val="es-ES"/>
+        <w:ind w:left="720" w:firstLine="720"/>
+        <w:rPr>
+          <w:sz w:val="14"/>
+          <w:szCs w:val="14"/>
+        </w:rPr>
+      </w:pPr>
+      <w:r>
+        <w:rPr>
+          <w:sz w:val="14"/>
+          <w:szCs w:val="14"/>
+        </w:rPr>
+        <w:t xml:space="preserve">    ],</w:t>
+      </w:r>
+    </w:p>
+    <w:p>
+      <w:pPr>
+        <w:spacing w:after="0" w:line="240" w:lineRule="auto"/>
+        <w:ind w:left="720" w:firstLine="720"/>
+        <w:rPr>
+          <w:sz w:val="14"/>
+          <w:szCs w:val="14"/>
+        </w:rPr>
+      </w:pPr>
+      <w:r>
+        <w:rPr>
+          <w:sz w:val="14"/>
+          <w:szCs w:val="14"/>
+        </w:rPr>
+        <w:t xml:space="preserve">    </w:t>
+      </w:r>
+      <w:r>
+        <w:rPr>
+          <w:sz w:val="14"/>
+          <w:szCs w:val="14"/>
+        </w:rPr>
+        <w:tab/>
+        <w:t>"mutant": false</w:t>
+      </w:r>
+    </w:p>
+    <w:p>
+      <w:pPr>
+        <w:spacing w:after="0" w:line="240" w:lineRule="auto"/>
+        <w:ind w:left="720" w:firstLine="720"/>
+        <w:rPr>
+          <w:sz w:val="14"/>
+          <w:szCs w:val="14"/>
+        </w:rPr>
+      </w:pPr>
+      <w:r>
+        <w:rPr>
+          <w:sz w:val="14"/>
+          <w:szCs w:val="14"/>
         </w:rPr>
         <w:t>}</w:t>
       </w:r>
     </w:p>
     <w:p>
       <w:pPr>
-        <w:ind w:firstLine="720"/>
-        <w:rPr>
-          <w:lang w:val="es-ES"/>
-        </w:rPr>
-      </w:pPr>
-      <w:r>
-        <w:rPr>
-          <w:lang w:val="es-ES"/>
-        </w:rPr>
-        <w:t>Ejemplo</w:t>
-      </w:r>
-      <w:r>
-        <w:rPr>
-          <w:lang w:val="es-ES"/>
-        </w:rPr>
-        <w:t xml:space="preserve"> </w:t>
-      </w:r>
-      <w:r>
-        <w:rPr>
-          <w:lang w:val="es-ES"/>
-        </w:rPr>
-        <w:t>Response</w:t>
-      </w:r>
-      <w:r>
-        <w:rPr>
-          <w:lang w:val="es-ES"/>
-        </w:rPr>
-        <w:t>:</w:t>
-      </w:r>
-    </w:p>
-    <w:p>
-      <w:pPr>
-        <w:spacing w:after="0" w:line="240" w:lineRule="auto"/>
-        <w:ind w:left="720" w:firstLine="720"/>
-        <w:rPr>
-          <w:sz w:val="14"/>
-          <w:szCs w:val="14"/>
-          <w:lang w:val="es-ES"/>
-        </w:rPr>
-      </w:pPr>
-      <w:r>
-        <w:rPr>
-          <w:sz w:val="14"/>
-          <w:szCs w:val="14"/>
-          <w:lang w:val="es-ES"/>
-        </w:rPr>
-        <w:t>{</w:t>
-      </w:r>
-    </w:p>
-    <w:p>
-      <w:pPr>
-        <w:spacing w:after="0" w:line="240" w:lineRule="auto"/>
-        <w:ind w:left="720" w:firstLine="720"/>
-        <w:rPr>
-          <w:sz w:val="14"/>
-          <w:szCs w:val="14"/>
-          <w:lang w:val="es-ES"/>
-        </w:rPr>
-      </w:pPr>
-      <w:r>
-        <w:rPr>
-          <w:sz w:val="14"/>
-          <w:szCs w:val="14"/>
-          <w:lang w:val="es-ES"/>
-        </w:rPr>
-        <w:t xml:space="preserve">    </w:t>
-      </w:r>
-      <w:r>
-        <w:rPr>
-          <w:sz w:val="14"/>
-          <w:szCs w:val="14"/>
-          <w:lang w:val="es-ES"/>
-        </w:rPr>
-        <w:tab/>
-      </w:r>
-      <w:r>
-        <w:rPr>
-          <w:sz w:val="14"/>
-          <w:szCs w:val="14"/>
-          <w:lang w:val="es-ES"/>
-        </w:rPr>
-        <w:t>"id": 5137278548574208,</w:t>
-      </w:r>
-    </w:p>
-    <w:p>
-      <w:pPr>
-        <w:spacing w:after="0" w:line="240" w:lineRule="auto"/>
-        <w:ind w:left="720" w:firstLine="720"/>
-        <w:rPr>
-          <w:sz w:val="14"/>
-          <w:szCs w:val="14"/>
-          <w:lang w:val="es-ES"/>
-        </w:rPr>
-      </w:pPr>
-      <w:r>
-        <w:rPr>
-          <w:sz w:val="14"/>
-          <w:szCs w:val="14"/>
-          <w:lang w:val="es-ES"/>
-        </w:rPr>
-        <w:t xml:space="preserve">    </w:t>
-      </w:r>
-      <w:r>
-        <w:rPr>
-          <w:sz w:val="14"/>
-          <w:szCs w:val="14"/>
-          <w:lang w:val="es-ES"/>
-        </w:rPr>
-        <w:tab/>
-      </w:r>
-      <w:r>
-        <w:rPr>
-          <w:sz w:val="14"/>
-          <w:szCs w:val="14"/>
-          <w:lang w:val="es-ES"/>
-        </w:rPr>
-        <w:t>"</w:t>
-      </w:r>
-      <w:proofErr w:type="spellStart"/>
-      <w:r>
-        <w:rPr>
-          <w:sz w:val="14"/>
-          <w:szCs w:val="14"/>
-          <w:lang w:val="es-ES"/>
-        </w:rPr>
-        <w:t>dna</w:t>
-      </w:r>
-      <w:proofErr w:type="spellEnd"/>
-      <w:r>
-        <w:rPr>
-          <w:sz w:val="14"/>
-          <w:szCs w:val="14"/>
-          <w:lang w:val="es-ES"/>
-        </w:rPr>
-        <w:t>": [</w:t>
-      </w:r>
-    </w:p>
-    <w:p>
-      <w:pPr>
-        <w:spacing w:after="0" w:line="240" w:lineRule="auto"/>
-        <w:ind w:left="720" w:firstLine="720"/>
-        <w:rPr>
-          <w:sz w:val="14"/>
-          <w:szCs w:val="14"/>
-          <w:lang w:val="es-ES"/>
-        </w:rPr>
-      </w:pPr>
-      <w:r>
-        <w:rPr>
-          <w:sz w:val="14"/>
-          <w:szCs w:val="14"/>
-          <w:lang w:val="es-ES"/>
-        </w:rPr>
-        <w:t xml:space="preserve">     </w:t>
-      </w:r>
-      <w:r>
-        <w:rPr>
-          <w:sz w:val="14"/>
-          <w:szCs w:val="14"/>
-          <w:lang w:val="es-ES"/>
-        </w:rPr>
-        <w:tab/>
-      </w:r>
-      <w:r>
-        <w:rPr>
-          <w:sz w:val="14"/>
-          <w:szCs w:val="14"/>
-          <w:lang w:val="es-ES"/>
-        </w:rPr>
-        <w:tab/>
-      </w:r>
-      <w:r>
-        <w:rPr>
-          <w:sz w:val="14"/>
-          <w:szCs w:val="14"/>
-          <w:lang w:val="es-ES"/>
-        </w:rPr>
-        <w:t>"ATGCGA",</w:t>
-      </w:r>
-    </w:p>
-    <w:p>
-      <w:pPr>
-        <w:spacing w:after="0" w:line="240" w:lineRule="auto"/>
-        <w:ind w:left="720" w:firstLine="720"/>
-        <w:rPr>
-          <w:sz w:val="14"/>
-          <w:szCs w:val="14"/>
-          <w:lang w:val="es-ES"/>
-        </w:rPr>
-      </w:pPr>
-      <w:r>
-        <w:rPr>
-          <w:sz w:val="14"/>
-          <w:szCs w:val="14"/>
-          <w:lang w:val="es-ES"/>
-        </w:rPr>
-        <w:t xml:space="preserve">      </w:t>
-      </w:r>
-      <w:r>
-        <w:rPr>
-          <w:sz w:val="14"/>
-          <w:szCs w:val="14"/>
-          <w:lang w:val="es-ES"/>
-        </w:rPr>
-        <w:tab/>
-      </w:r>
-      <w:r>
-        <w:rPr>
-          <w:sz w:val="14"/>
-          <w:szCs w:val="14"/>
-          <w:lang w:val="es-ES"/>
-        </w:rPr>
-        <w:tab/>
-      </w:r>
-      <w:r>
-        <w:rPr>
-          <w:sz w:val="14"/>
-          <w:szCs w:val="14"/>
-          <w:lang w:val="es-ES"/>
-        </w:rPr>
-        <w:t>"CAGTGC",</w:t>
-      </w:r>
-    </w:p>
-    <w:p>
-      <w:pPr>
-        <w:spacing w:after="0" w:line="240" w:lineRule="auto"/>
-        <w:ind w:left="720" w:firstLine="720"/>
-        <w:rPr>
-          <w:sz w:val="14"/>
-          <w:szCs w:val="14"/>
-          <w:lang w:val="es-ES"/>
-        </w:rPr>
-      </w:pPr>
-      <w:r>
-        <w:rPr>
-          <w:sz w:val="14"/>
-          <w:szCs w:val="14"/>
-          <w:lang w:val="es-ES"/>
-        </w:rPr>
-        <w:t xml:space="preserve">        </w:t>
-      </w:r>
-      <w:r>
-        <w:rPr>
-          <w:sz w:val="14"/>
-          <w:szCs w:val="14"/>
-          <w:lang w:val="es-ES"/>
-        </w:rPr>
-        <w:tab/>
-      </w:r>
-      <w:r>
-        <w:rPr>
-          <w:sz w:val="14"/>
-          <w:szCs w:val="14"/>
-          <w:lang w:val="es-ES"/>
-        </w:rPr>
-        <w:tab/>
-      </w:r>
-      <w:r>
-        <w:rPr>
-          <w:sz w:val="14"/>
-          <w:szCs w:val="14"/>
-          <w:lang w:val="es-ES"/>
-        </w:rPr>
-        <w:t>"TTTGT",</w:t>
-      </w:r>
-    </w:p>
-    <w:p>
-      <w:pPr>
-        <w:spacing w:after="0" w:line="240" w:lineRule="auto"/>
-        <w:ind w:left="720" w:firstLine="720"/>
-        <w:rPr>
-          <w:sz w:val="14"/>
-          <w:szCs w:val="14"/>
-          <w:lang w:val="es-ES"/>
-        </w:rPr>
-      </w:pPr>
-      <w:r>
-        <w:rPr>
-          <w:sz w:val="14"/>
-          <w:szCs w:val="14"/>
-          <w:lang w:val="es-ES"/>
-        </w:rPr>
-        <w:t xml:space="preserve">        </w:t>
-      </w:r>
-      <w:r>
-        <w:rPr>
-          <w:sz w:val="14"/>
-          <w:szCs w:val="14"/>
-          <w:lang w:val="es-ES"/>
-        </w:rPr>
-        <w:tab/>
-      </w:r>
-      <w:r>
-        <w:rPr>
-          <w:sz w:val="14"/>
-          <w:szCs w:val="14"/>
-          <w:lang w:val="es-ES"/>
-        </w:rPr>
-        <w:tab/>
-      </w:r>
-      <w:r>
-        <w:rPr>
-          <w:sz w:val="14"/>
-          <w:szCs w:val="14"/>
-          <w:lang w:val="es-ES"/>
-        </w:rPr>
-        <w:t>"AGAAGG",</w:t>
-      </w:r>
-    </w:p>
-    <w:p>
-      <w:pPr>
-        <w:spacing w:after="0" w:line="240" w:lineRule="auto"/>
-        <w:ind w:left="720" w:firstLine="720"/>
-        <w:rPr>
-          <w:sz w:val="14"/>
-          <w:szCs w:val="14"/>
-          <w:lang w:val="es-ES"/>
-        </w:rPr>
-      </w:pPr>
-      <w:r>
-        <w:rPr>
-          <w:sz w:val="14"/>
-          <w:szCs w:val="14"/>
-          <w:lang w:val="es-ES"/>
-        </w:rPr>
-        <w:t xml:space="preserve">        </w:t>
-      </w:r>
-      <w:r>
-        <w:rPr>
-          <w:sz w:val="14"/>
-          <w:szCs w:val="14"/>
-          <w:lang w:val="es-ES"/>
-        </w:rPr>
-        <w:tab/>
-      </w:r>
-      <w:r>
-        <w:rPr>
-          <w:sz w:val="14"/>
-          <w:szCs w:val="14"/>
-          <w:lang w:val="es-ES"/>
-        </w:rPr>
-        <w:tab/>
-      </w:r>
-      <w:r>
-        <w:rPr>
-          <w:sz w:val="14"/>
-          <w:szCs w:val="14"/>
-          <w:lang w:val="es-ES"/>
-        </w:rPr>
-        <w:t>"CCCCTA",</w:t>
-      </w:r>
-    </w:p>
-    <w:p>
-      <w:pPr>
-        <w:spacing w:after="0" w:line="240" w:lineRule="auto"/>
-        <w:ind w:left="720" w:firstLine="720"/>
-        <w:rPr>
-          <w:sz w:val="14"/>
-          <w:szCs w:val="14"/>
-          <w:lang w:val="es-ES"/>
-        </w:rPr>
-      </w:pPr>
-      <w:r>
-        <w:rPr>
-          <w:sz w:val="14"/>
-          <w:szCs w:val="14"/>
-          <w:lang w:val="es-ES"/>
-        </w:rPr>
-        <w:t xml:space="preserve">        </w:t>
-      </w:r>
-      <w:r>
-        <w:rPr>
-          <w:sz w:val="14"/>
-          <w:szCs w:val="14"/>
-          <w:lang w:val="es-ES"/>
-        </w:rPr>
-        <w:tab/>
-      </w:r>
-      <w:r>
-        <w:rPr>
-          <w:sz w:val="14"/>
-          <w:szCs w:val="14"/>
-          <w:lang w:val="es-ES"/>
-        </w:rPr>
-        <w:tab/>
-      </w:r>
-      <w:r>
-        <w:rPr>
-          <w:sz w:val="14"/>
-          <w:szCs w:val="14"/>
-          <w:lang w:val="es-ES"/>
-        </w:rPr>
-        <w:t>"TCACTG"</w:t>
-      </w:r>
-    </w:p>
-    <w:p>
-      <w:pPr>
-        <w:spacing w:after="0" w:line="240" w:lineRule="auto"/>
-        <w:ind w:left="720" w:firstLine="720"/>
-        <w:rPr>
-          <w:sz w:val="14"/>
-          <w:szCs w:val="14"/>
-          <w:lang w:val="es-ES"/>
-        </w:rPr>
-      </w:pPr>
-      <w:r>
-        <w:rPr>
-          <w:sz w:val="14"/>
-          <w:szCs w:val="14"/>
-          <w:lang w:val="es-ES"/>
-        </w:rPr>
-        <w:t xml:space="preserve">    ],</w:t>
-      </w:r>
-    </w:p>
-    <w:p>
-      <w:pPr>
-        <w:spacing w:after="0" w:line="240" w:lineRule="auto"/>
-        <w:ind w:left="720" w:firstLine="720"/>
-        <w:rPr>
-          <w:sz w:val="14"/>
-          <w:szCs w:val="14"/>
-          <w:lang w:val="es-ES"/>
-        </w:rPr>
-      </w:pPr>
-      <w:r>
-        <w:rPr>
-          <w:sz w:val="14"/>
-          <w:szCs w:val="14"/>
-          <w:lang w:val="es-ES"/>
-        </w:rPr>
-        <w:t xml:space="preserve">    </w:t>
-      </w:r>
-      <w:r>
-        <w:rPr>
-          <w:sz w:val="14"/>
-          <w:szCs w:val="14"/>
-          <w:lang w:val="es-ES"/>
-        </w:rPr>
-        <w:tab/>
-      </w:r>
-      <w:r>
-        <w:rPr>
-          <w:sz w:val="14"/>
-          <w:szCs w:val="14"/>
-          <w:lang w:val="es-ES"/>
-        </w:rPr>
-        <w:t>"</w:t>
-      </w:r>
-      <w:proofErr w:type="spellStart"/>
-      <w:r>
-        <w:rPr>
-          <w:sz w:val="14"/>
-          <w:szCs w:val="14"/>
-          <w:lang w:val="es-ES"/>
-        </w:rPr>
-        <w:t>mutant</w:t>
-      </w:r>
-      <w:proofErr w:type="spellEnd"/>
-      <w:r>
-        <w:rPr>
-          <w:sz w:val="14"/>
-          <w:szCs w:val="14"/>
-          <w:lang w:val="es-ES"/>
-        </w:rPr>
-        <w:t>": false</w:t>
-      </w:r>
-    </w:p>
-    <w:p>
-      <w:pPr>
-        <w:spacing w:after="0" w:line="240" w:lineRule="auto"/>
-        <w:ind w:left="720" w:firstLine="720"/>
-        <w:rPr>
-          <w:sz w:val="14"/>
-          <w:szCs w:val="14"/>
-          <w:lang w:val="es-ES"/>
-        </w:rPr>
-      </w:pPr>
-      <w:r>
-        <w:rPr>
-          <w:sz w:val="14"/>
-          <w:szCs w:val="14"/>
-          <w:lang w:val="es-ES"/>
-        </w:rPr>
-        <w:t>}</w:t>
-      </w:r>
-    </w:p>
-    <w:p>
-      <w:pPr>
-        <w:spacing w:after="0" w:line="240" w:lineRule="auto"/>
-        <w:ind w:left="720" w:firstLine="720"/>
-        <w:rPr>
-          <w:sz w:val="14"/>
-          <w:szCs w:val="14"/>
-          <w:lang w:val="es-ES"/>
-        </w:rPr>
-      </w:pPr>
-    </w:p>
-    <w:p>
-      <w:pPr>
-        <w:rPr>
-          <w:lang w:val="es-ES"/>
-        </w:rPr>
-      </w:pPr>
-    </w:p>
-    <w:p>
-      <w:pPr>
-        <w:rPr>
-          <w:lang w:val="es-ES"/>
-        </w:rPr>
-      </w:pPr>
-    </w:p>
+        <w:spacing w:after="0" w:line="240" w:lineRule="auto"/>
+        <w:ind w:left="720" w:firstLine="720"/>
+        <w:rPr>
+          <w:sz w:val="14"/>
+          <w:szCs w:val="14"/>
+        </w:rPr>
+      </w:pPr>
+    </w:p>
+    <w:p/>
+    <w:p>
+      <w:bookmarkStart w:id="0" w:name="_GoBack"/>
+      <w:bookmarkEnd w:id="0"/>
+    </w:p>
+    <w:p/>
     <w:p>
       <w:pPr>
         <w:pStyle w:val="Prrafodelista"/>
@@ -1457,50 +1302,32 @@
     <w:p>
       <w:pPr>
         <w:ind w:left="720"/>
-        <w:rPr>
-          <w:lang w:val="es-ES"/>
-        </w:rPr>
-      </w:pPr>
-      <w:r>
-        <w:rPr>
-          <w:lang w:val="es-ES"/>
-        </w:rPr>
+      </w:pPr>
+      <w:proofErr w:type="spellStart"/>
+      <w:r>
         <w:t>Ejemplo</w:t>
       </w:r>
-      <w:r>
-        <w:rPr>
-          <w:lang w:val="es-ES"/>
-        </w:rPr>
+      <w:proofErr w:type="spellEnd"/>
+      <w:r>
         <w:t xml:space="preserve"> </w:t>
       </w:r>
       <w:r>
-        <w:rPr>
-          <w:lang w:val="es-ES"/>
-        </w:rPr>
-        <w:t>Response</w:t>
-      </w:r>
-      <w:r>
-        <w:rPr>
-          <w:lang w:val="es-ES"/>
-        </w:rPr>
-        <w:t>:</w:t>
-      </w:r>
-    </w:p>
-    <w:p>
-      <w:pPr>
-        <w:spacing w:after="0" w:line="240" w:lineRule="auto"/>
-        <w:ind w:left="720" w:firstLine="720"/>
-        <w:rPr>
-          <w:sz w:val="14"/>
-          <w:szCs w:val="14"/>
-          <w:lang w:val="es-ES"/>
-        </w:rPr>
-      </w:pPr>
-      <w:r>
-        <w:rPr>
-          <w:sz w:val="14"/>
-          <w:szCs w:val="14"/>
-          <w:lang w:val="es-ES"/>
+        <w:t>Response:</w:t>
+      </w:r>
+    </w:p>
+    <w:p>
+      <w:pPr>
+        <w:spacing w:after="0" w:line="240" w:lineRule="auto"/>
+        <w:ind w:left="720" w:firstLine="720"/>
+        <w:rPr>
+          <w:sz w:val="14"/>
+          <w:szCs w:val="14"/>
+        </w:rPr>
+      </w:pPr>
+      <w:r>
+        <w:rPr>
+          <w:sz w:val="14"/>
+          <w:szCs w:val="14"/>
         </w:rPr>
         <w:t>{</w:t>
       </w:r>
@@ -1512,14 +1339,12 @@
         <w:rPr>
           <w:sz w:val="14"/>
           <w:szCs w:val="14"/>
-          <w:lang w:val="es-ES"/>
-        </w:rPr>
-      </w:pPr>
-      <w:r>
-        <w:rPr>
-          <w:sz w:val="14"/>
-          <w:szCs w:val="14"/>
-          <w:lang w:val="es-ES"/>
+        </w:rPr>
+      </w:pPr>
+      <w:r>
+        <w:rPr>
+          <w:sz w:val="14"/>
+          <w:szCs w:val="14"/>
         </w:rPr>
         <w:t xml:space="preserve">    </w:t>
       </w:r>
@@ -1527,16 +1352,8 @@
         <w:rPr>
           <w:sz w:val="14"/>
           <w:szCs w:val="14"/>
-          <w:lang w:val="es-ES"/>
-        </w:rPr>
-        <w:tab/>
-      </w:r>
-      <w:r>
-        <w:rPr>
-          <w:sz w:val="14"/>
-          <w:szCs w:val="14"/>
-          <w:lang w:val="es-ES"/>
-        </w:rPr>
+        </w:rPr>
+        <w:tab/>
         <w:t>"id": 5068721408180224,</w:t>
       </w:r>
     </w:p>
@@ -1547,14 +1364,12 @@
         <w:rPr>
           <w:sz w:val="14"/>
           <w:szCs w:val="14"/>
-          <w:lang w:val="es-ES"/>
-        </w:rPr>
-      </w:pPr>
-      <w:r>
-        <w:rPr>
-          <w:sz w:val="14"/>
-          <w:szCs w:val="14"/>
-          <w:lang w:val="es-ES"/>
+        </w:rPr>
+      </w:pPr>
+      <w:r>
+        <w:rPr>
+          <w:sz w:val="14"/>
+          <w:szCs w:val="14"/>
         </w:rPr>
         <w:t xml:space="preserve">    </w:t>
       </w:r>
@@ -1562,16 +1377,8 @@
         <w:rPr>
           <w:sz w:val="14"/>
           <w:szCs w:val="14"/>
-          <w:lang w:val="es-ES"/>
-        </w:rPr>
-        <w:tab/>
-      </w:r>
-      <w:r>
-        <w:rPr>
-          <w:sz w:val="14"/>
-          <w:szCs w:val="14"/>
-          <w:lang w:val="es-ES"/>
-        </w:rPr>
+        </w:rPr>
+        <w:tab/>
         <w:t>"</w:t>
       </w:r>
       <w:proofErr w:type="spellStart"/>
@@ -1579,7 +1386,6 @@
         <w:rPr>
           <w:sz w:val="14"/>
           <w:szCs w:val="14"/>
-          <w:lang w:val="es-ES"/>
         </w:rPr>
         <w:t>count_mutant_dna</w:t>
       </w:r>
@@ -1588,7 +1394,6 @@
         <w:rPr>
           <w:sz w:val="14"/>
           <w:szCs w:val="14"/>
-          <w:lang w:val="es-ES"/>
         </w:rPr>
         <w:t>": 1,</w:t>
       </w:r>
@@ -1607,7 +1412,6 @@
         <w:rPr>
           <w:sz w:val="14"/>
           <w:szCs w:val="14"/>
-          <w:lang w:val="es-ES"/>
         </w:rPr>
         <w:t xml:space="preserve">    </w:t>
       </w:r>
@@ -1615,7 +1419,6 @@
         <w:rPr>
           <w:sz w:val="14"/>
           <w:szCs w:val="14"/>
-          <w:lang w:val="es-ES"/>
         </w:rPr>
         <w:tab/>
       </w:r>
@@ -1760,27 +1563,13 @@
         <w:rPr>
           <w:lang w:val="es-ES"/>
         </w:rPr>
-        <w:t>Ejemplo</w:t>
-      </w:r>
-      <w:r>
-        <w:rPr>
-          <w:lang w:val="es-ES"/>
-        </w:rPr>
-        <w:t xml:space="preserve"> </w:t>
-      </w:r>
-      <w:bookmarkStart w:id="0" w:name="_GoBack"/>
-      <w:bookmarkEnd w:id="0"/>
-      <w:r>
-        <w:rPr>
-          <w:lang w:val="es-ES"/>
-        </w:rPr>
-        <w:t>Response</w:t>
-      </w:r>
-      <w:r>
-        <w:rPr>
-          <w:lang w:val="es-ES"/>
-        </w:rPr>
-        <w:t>:</w:t>
+        <w:t xml:space="preserve">Ejemplo </w:t>
+      </w:r>
+      <w:r>
+        <w:rPr>
+          <w:lang w:val="es-ES"/>
+        </w:rPr>
+        <w:t>Response:</w:t>
       </w:r>
     </w:p>
     <w:p>
@@ -2158,7 +1947,6 @@
         <w:rPr>
           <w:sz w:val="14"/>
           <w:szCs w:val="14"/>
-          <w:lang w:val="es-ES"/>
         </w:rPr>
       </w:pPr>
       <w:r>
@@ -2181,7 +1969,6 @@
         <w:rPr>
           <w:sz w:val="14"/>
           <w:szCs w:val="14"/>
-          <w:lang w:val="es-ES"/>
         </w:rPr>
         <w:t>],</w:t>
       </w:r>
@@ -2193,14 +1980,12 @@
         <w:rPr>
           <w:sz w:val="14"/>
           <w:szCs w:val="14"/>
-          <w:lang w:val="es-ES"/>
-        </w:rPr>
-      </w:pPr>
-      <w:r>
-        <w:rPr>
-          <w:sz w:val="14"/>
-          <w:szCs w:val="14"/>
-          <w:lang w:val="es-ES"/>
+        </w:rPr>
+      </w:pPr>
+      <w:r>
+        <w:rPr>
+          <w:sz w:val="14"/>
+          <w:szCs w:val="14"/>
         </w:rPr>
         <w:t xml:space="preserve">        </w:t>
       </w:r>
@@ -2208,16 +1993,92 @@
         <w:rPr>
           <w:sz w:val="14"/>
           <w:szCs w:val="14"/>
-          <w:lang w:val="es-ES"/>
-        </w:rPr>
-        <w:tab/>
-      </w:r>
-      <w:r>
-        <w:rPr>
-          <w:sz w:val="14"/>
-          <w:szCs w:val="14"/>
-          <w:lang w:val="es-ES"/>
-        </w:rPr>
+        </w:rPr>
+        <w:tab/>
+        <w:t>"mutant": false</w:t>
+      </w:r>
+    </w:p>
+    <w:p>
+      <w:pPr>
+        <w:spacing w:after="0" w:line="240" w:lineRule="auto"/>
+        <w:ind w:left="720" w:firstLine="720"/>
+        <w:rPr>
+          <w:sz w:val="14"/>
+          <w:szCs w:val="14"/>
+        </w:rPr>
+      </w:pPr>
+      <w:r>
+        <w:rPr>
+          <w:sz w:val="14"/>
+          <w:szCs w:val="14"/>
+        </w:rPr>
+        <w:t xml:space="preserve">    },</w:t>
+      </w:r>
+    </w:p>
+    <w:p>
+      <w:pPr>
+        <w:spacing w:after="0" w:line="240" w:lineRule="auto"/>
+        <w:ind w:left="720" w:firstLine="720"/>
+        <w:rPr>
+          <w:sz w:val="14"/>
+          <w:szCs w:val="14"/>
+        </w:rPr>
+      </w:pPr>
+      <w:r>
+        <w:rPr>
+          <w:sz w:val="14"/>
+          <w:szCs w:val="14"/>
+        </w:rPr>
+        <w:t xml:space="preserve">    {</w:t>
+      </w:r>
+    </w:p>
+    <w:p>
+      <w:pPr>
+        <w:spacing w:after="0" w:line="240" w:lineRule="auto"/>
+        <w:ind w:left="720" w:firstLine="720"/>
+        <w:rPr>
+          <w:sz w:val="14"/>
+          <w:szCs w:val="14"/>
+        </w:rPr>
+      </w:pPr>
+      <w:r>
+        <w:rPr>
+          <w:sz w:val="14"/>
+          <w:szCs w:val="14"/>
+        </w:rPr>
+        <w:t xml:space="preserve">        </w:t>
+      </w:r>
+      <w:r>
+        <w:rPr>
+          <w:sz w:val="14"/>
+          <w:szCs w:val="14"/>
+        </w:rPr>
+        <w:tab/>
+        <w:t>"id": 5748214695198720,</w:t>
+      </w:r>
+    </w:p>
+    <w:p>
+      <w:pPr>
+        <w:spacing w:after="0" w:line="240" w:lineRule="auto"/>
+        <w:ind w:left="720" w:firstLine="720"/>
+        <w:rPr>
+          <w:sz w:val="14"/>
+          <w:szCs w:val="14"/>
+        </w:rPr>
+      </w:pPr>
+      <w:r>
+        <w:rPr>
+          <w:sz w:val="14"/>
+          <w:szCs w:val="14"/>
+        </w:rPr>
+        <w:t xml:space="preserve">        </w:t>
+      </w:r>
+      <w:r>
+        <w:rPr>
+          <w:sz w:val="14"/>
+          <w:szCs w:val="14"/>
+        </w:rPr>
+        <w:tab/>
         <w:t>"</w:t>
       </w:r>
       <w:proofErr w:type="spellStart"/>
@@ -2225,73 +2086,224 @@
         <w:rPr>
           <w:sz w:val="14"/>
           <w:szCs w:val="14"/>
-          <w:lang w:val="es-ES"/>
-        </w:rPr>
-        <w:t>mutant</w:t>
+        </w:rPr>
+        <w:t>dna</w:t>
       </w:r>
       <w:proofErr w:type="spellEnd"/>
       <w:r>
         <w:rPr>
           <w:sz w:val="14"/>
           <w:szCs w:val="14"/>
-          <w:lang w:val="es-ES"/>
-        </w:rPr>
-        <w:t>": false</w:t>
-      </w:r>
-    </w:p>
-    <w:p>
-      <w:pPr>
-        <w:spacing w:after="0" w:line="240" w:lineRule="auto"/>
-        <w:ind w:left="720" w:firstLine="720"/>
-        <w:rPr>
-          <w:sz w:val="14"/>
-          <w:szCs w:val="14"/>
-          <w:lang w:val="es-ES"/>
-        </w:rPr>
-      </w:pPr>
-      <w:r>
-        <w:rPr>
-          <w:sz w:val="14"/>
-          <w:szCs w:val="14"/>
-          <w:lang w:val="es-ES"/>
-        </w:rPr>
-        <w:t xml:space="preserve">    },</w:t>
-      </w:r>
-    </w:p>
-    <w:p>
-      <w:pPr>
-        <w:spacing w:after="0" w:line="240" w:lineRule="auto"/>
-        <w:ind w:left="720" w:firstLine="720"/>
-        <w:rPr>
-          <w:sz w:val="14"/>
-          <w:szCs w:val="14"/>
-          <w:lang w:val="es-ES"/>
-        </w:rPr>
-      </w:pPr>
-      <w:r>
-        <w:rPr>
-          <w:sz w:val="14"/>
-          <w:szCs w:val="14"/>
-          <w:lang w:val="es-ES"/>
-        </w:rPr>
-        <w:t xml:space="preserve">    {</w:t>
-      </w:r>
-    </w:p>
-    <w:p>
-      <w:pPr>
-        <w:spacing w:after="0" w:line="240" w:lineRule="auto"/>
-        <w:ind w:left="720" w:firstLine="720"/>
-        <w:rPr>
-          <w:sz w:val="14"/>
-          <w:szCs w:val="14"/>
-          <w:lang w:val="es-ES"/>
-        </w:rPr>
-      </w:pPr>
-      <w:r>
-        <w:rPr>
-          <w:sz w:val="14"/>
-          <w:szCs w:val="14"/>
-          <w:lang w:val="es-ES"/>
+        </w:rPr>
+        <w:t>": [</w:t>
+      </w:r>
+    </w:p>
+    <w:p>
+      <w:pPr>
+        <w:spacing w:after="0" w:line="240" w:lineRule="auto"/>
+        <w:ind w:left="720" w:firstLine="720"/>
+        <w:rPr>
+          <w:sz w:val="14"/>
+          <w:szCs w:val="14"/>
+        </w:rPr>
+      </w:pPr>
+      <w:r>
+        <w:rPr>
+          <w:sz w:val="14"/>
+          <w:szCs w:val="14"/>
+        </w:rPr>
+        <w:t xml:space="preserve">           </w:t>
+      </w:r>
+      <w:r>
+        <w:rPr>
+          <w:sz w:val="14"/>
+          <w:szCs w:val="14"/>
+        </w:rPr>
+        <w:tab/>
+      </w:r>
+      <w:r>
+        <w:rPr>
+          <w:sz w:val="14"/>
+          <w:szCs w:val="14"/>
+        </w:rPr>
+        <w:tab/>
+        <w:t xml:space="preserve"> "ATGCGA",</w:t>
+      </w:r>
+    </w:p>
+    <w:p>
+      <w:pPr>
+        <w:spacing w:after="0" w:line="240" w:lineRule="auto"/>
+        <w:ind w:left="720" w:firstLine="720"/>
+        <w:rPr>
+          <w:sz w:val="14"/>
+          <w:szCs w:val="14"/>
+        </w:rPr>
+      </w:pPr>
+      <w:r>
+        <w:rPr>
+          <w:sz w:val="14"/>
+          <w:szCs w:val="14"/>
+        </w:rPr>
+        <w:t xml:space="preserve">            </w:t>
+      </w:r>
+      <w:r>
+        <w:rPr>
+          <w:sz w:val="14"/>
+          <w:szCs w:val="14"/>
+        </w:rPr>
+        <w:tab/>
+      </w:r>
+      <w:r>
+        <w:rPr>
+          <w:sz w:val="14"/>
+          <w:szCs w:val="14"/>
+        </w:rPr>
+        <w:tab/>
+        <w:t>"CAGTGC",</w:t>
+      </w:r>
+    </w:p>
+    <w:p>
+      <w:pPr>
+        <w:spacing w:after="0" w:line="240" w:lineRule="auto"/>
+        <w:ind w:left="720" w:firstLine="720"/>
+        <w:rPr>
+          <w:sz w:val="14"/>
+          <w:szCs w:val="14"/>
+        </w:rPr>
+      </w:pPr>
+      <w:r>
+        <w:rPr>
+          <w:sz w:val="14"/>
+          <w:szCs w:val="14"/>
+        </w:rPr>
+        <w:t xml:space="preserve">            </w:t>
+      </w:r>
+      <w:r>
+        <w:rPr>
+          <w:sz w:val="14"/>
+          <w:szCs w:val="14"/>
+        </w:rPr>
+        <w:tab/>
+      </w:r>
+      <w:r>
+        <w:rPr>
+          <w:sz w:val="14"/>
+          <w:szCs w:val="14"/>
+        </w:rPr>
+        <w:tab/>
+        <w:t>"TTATGT",</w:t>
+      </w:r>
+    </w:p>
+    <w:p>
+      <w:pPr>
+        <w:spacing w:after="0" w:line="240" w:lineRule="auto"/>
+        <w:ind w:left="720" w:firstLine="720"/>
+        <w:rPr>
+          <w:sz w:val="14"/>
+          <w:szCs w:val="14"/>
+        </w:rPr>
+      </w:pPr>
+      <w:r>
+        <w:rPr>
+          <w:sz w:val="14"/>
+          <w:szCs w:val="14"/>
+        </w:rPr>
+        <w:t xml:space="preserve">            </w:t>
+      </w:r>
+      <w:r>
+        <w:rPr>
+          <w:sz w:val="14"/>
+          <w:szCs w:val="14"/>
+        </w:rPr>
+        <w:tab/>
+      </w:r>
+      <w:r>
+        <w:rPr>
+          <w:sz w:val="14"/>
+          <w:szCs w:val="14"/>
+        </w:rPr>
+        <w:tab/>
+        <w:t>"AGAAGG",</w:t>
+      </w:r>
+    </w:p>
+    <w:p>
+      <w:pPr>
+        <w:spacing w:after="0" w:line="240" w:lineRule="auto"/>
+        <w:ind w:left="720" w:firstLine="720"/>
+        <w:rPr>
+          <w:sz w:val="14"/>
+          <w:szCs w:val="14"/>
+        </w:rPr>
+      </w:pPr>
+      <w:r>
+        <w:rPr>
+          <w:sz w:val="14"/>
+          <w:szCs w:val="14"/>
+        </w:rPr>
+        <w:t xml:space="preserve">            </w:t>
+      </w:r>
+      <w:r>
+        <w:rPr>
+          <w:sz w:val="14"/>
+          <w:szCs w:val="14"/>
+        </w:rPr>
+        <w:tab/>
+      </w:r>
+      <w:r>
+        <w:rPr>
+          <w:sz w:val="14"/>
+          <w:szCs w:val="14"/>
+        </w:rPr>
+        <w:tab/>
+        <w:t>"CCCCTA",</w:t>
+      </w:r>
+    </w:p>
+    <w:p>
+      <w:pPr>
+        <w:spacing w:after="0" w:line="240" w:lineRule="auto"/>
+        <w:ind w:left="720" w:firstLine="720"/>
+        <w:rPr>
+          <w:sz w:val="14"/>
+          <w:szCs w:val="14"/>
+        </w:rPr>
+      </w:pPr>
+      <w:r>
+        <w:rPr>
+          <w:sz w:val="14"/>
+          <w:szCs w:val="14"/>
+        </w:rPr>
+        <w:t xml:space="preserve">            </w:t>
+      </w:r>
+      <w:r>
+        <w:rPr>
+          <w:sz w:val="14"/>
+          <w:szCs w:val="14"/>
+        </w:rPr>
+        <w:tab/>
+      </w:r>
+      <w:r>
+        <w:rPr>
+          <w:sz w:val="14"/>
+          <w:szCs w:val="14"/>
+        </w:rPr>
+        <w:tab/>
+        <w:t>"TCACTG"</w:t>
+      </w:r>
+    </w:p>
+    <w:p>
+      <w:pPr>
+        <w:spacing w:after="0" w:line="240" w:lineRule="auto"/>
+        <w:ind w:left="720" w:firstLine="720"/>
+        <w:rPr>
+          <w:sz w:val="14"/>
+          <w:szCs w:val="14"/>
+          <w:lang w:val="es-ES"/>
+        </w:rPr>
+      </w:pPr>
+      <w:r>
+        <w:rPr>
+          <w:sz w:val="14"/>
+          <w:szCs w:val="14"/>
         </w:rPr>
         <w:t xml:space="preserve">        </w:t>
       </w:r>
@@ -2301,345 +2313,7 @@
           <w:szCs w:val="14"/>
           <w:lang w:val="es-ES"/>
         </w:rPr>
-        <w:tab/>
-      </w:r>
-      <w:r>
-        <w:rPr>
-          <w:sz w:val="14"/>
-          <w:szCs w:val="14"/>
-          <w:lang w:val="es-ES"/>
-        </w:rPr>
-        <w:t>"id": 5748214695198720,</w:t>
-      </w:r>
-    </w:p>
-    <w:p>
-      <w:pPr>
-        <w:spacing w:after="0" w:line="240" w:lineRule="auto"/>
-        <w:ind w:left="720" w:firstLine="720"/>
-        <w:rPr>
-          <w:sz w:val="14"/>
-          <w:szCs w:val="14"/>
-          <w:lang w:val="es-ES"/>
-        </w:rPr>
-      </w:pPr>
-      <w:r>
-        <w:rPr>
-          <w:sz w:val="14"/>
-          <w:szCs w:val="14"/>
-          <w:lang w:val="es-ES"/>
-        </w:rPr>
-        <w:t xml:space="preserve">        </w:t>
-      </w:r>
-      <w:r>
-        <w:rPr>
-          <w:sz w:val="14"/>
-          <w:szCs w:val="14"/>
-          <w:lang w:val="es-ES"/>
-        </w:rPr>
-        <w:tab/>
-      </w:r>
-      <w:r>
-        <w:rPr>
-          <w:sz w:val="14"/>
-          <w:szCs w:val="14"/>
-          <w:lang w:val="es-ES"/>
-        </w:rPr>
-        <w:t>"</w:t>
-      </w:r>
-      <w:proofErr w:type="spellStart"/>
-      <w:r>
-        <w:rPr>
-          <w:sz w:val="14"/>
-          <w:szCs w:val="14"/>
-          <w:lang w:val="es-ES"/>
-        </w:rPr>
-        <w:t>dna</w:t>
-      </w:r>
-      <w:proofErr w:type="spellEnd"/>
-      <w:r>
-        <w:rPr>
-          <w:sz w:val="14"/>
-          <w:szCs w:val="14"/>
-          <w:lang w:val="es-ES"/>
-        </w:rPr>
-        <w:t>": [</w:t>
-      </w:r>
-    </w:p>
-    <w:p>
-      <w:pPr>
-        <w:spacing w:after="0" w:line="240" w:lineRule="auto"/>
-        <w:ind w:left="720" w:firstLine="720"/>
-        <w:rPr>
-          <w:sz w:val="14"/>
-          <w:szCs w:val="14"/>
-          <w:lang w:val="es-ES"/>
-        </w:rPr>
-      </w:pPr>
-      <w:r>
-        <w:rPr>
-          <w:sz w:val="14"/>
-          <w:szCs w:val="14"/>
-          <w:lang w:val="es-ES"/>
-        </w:rPr>
-        <w:t xml:space="preserve">           </w:t>
-      </w:r>
-      <w:r>
-        <w:rPr>
-          <w:sz w:val="14"/>
-          <w:szCs w:val="14"/>
-          <w:lang w:val="es-ES"/>
-        </w:rPr>
-        <w:tab/>
-      </w:r>
-      <w:r>
-        <w:rPr>
-          <w:sz w:val="14"/>
-          <w:szCs w:val="14"/>
-          <w:lang w:val="es-ES"/>
-        </w:rPr>
-        <w:tab/>
-      </w:r>
-      <w:r>
-        <w:rPr>
-          <w:sz w:val="14"/>
-          <w:szCs w:val="14"/>
-          <w:lang w:val="es-ES"/>
-        </w:rPr>
-        <w:t xml:space="preserve"> "ATGCGA",</w:t>
-      </w:r>
-    </w:p>
-    <w:p>
-      <w:pPr>
-        <w:spacing w:after="0" w:line="240" w:lineRule="auto"/>
-        <w:ind w:left="720" w:firstLine="720"/>
-        <w:rPr>
-          <w:sz w:val="14"/>
-          <w:szCs w:val="14"/>
-          <w:lang w:val="es-ES"/>
-        </w:rPr>
-      </w:pPr>
-      <w:r>
-        <w:rPr>
-          <w:sz w:val="14"/>
-          <w:szCs w:val="14"/>
-          <w:lang w:val="es-ES"/>
-        </w:rPr>
-        <w:t xml:space="preserve">            </w:t>
-      </w:r>
-      <w:r>
-        <w:rPr>
-          <w:sz w:val="14"/>
-          <w:szCs w:val="14"/>
-          <w:lang w:val="es-ES"/>
-        </w:rPr>
-        <w:tab/>
-      </w:r>
-      <w:r>
-        <w:rPr>
-          <w:sz w:val="14"/>
-          <w:szCs w:val="14"/>
-          <w:lang w:val="es-ES"/>
-        </w:rPr>
-        <w:tab/>
-      </w:r>
-      <w:r>
-        <w:rPr>
-          <w:sz w:val="14"/>
-          <w:szCs w:val="14"/>
-          <w:lang w:val="es-ES"/>
-        </w:rPr>
-        <w:t>"CAGTGC",</w:t>
-      </w:r>
-    </w:p>
-    <w:p>
-      <w:pPr>
-        <w:spacing w:after="0" w:line="240" w:lineRule="auto"/>
-        <w:ind w:left="720" w:firstLine="720"/>
-        <w:rPr>
-          <w:sz w:val="14"/>
-          <w:szCs w:val="14"/>
-          <w:lang w:val="es-ES"/>
-        </w:rPr>
-      </w:pPr>
-      <w:r>
-        <w:rPr>
-          <w:sz w:val="14"/>
-          <w:szCs w:val="14"/>
-          <w:lang w:val="es-ES"/>
-        </w:rPr>
-        <w:t xml:space="preserve">            </w:t>
-      </w:r>
-      <w:r>
-        <w:rPr>
-          <w:sz w:val="14"/>
-          <w:szCs w:val="14"/>
-          <w:lang w:val="es-ES"/>
-        </w:rPr>
-        <w:tab/>
-      </w:r>
-      <w:r>
-        <w:rPr>
-          <w:sz w:val="14"/>
-          <w:szCs w:val="14"/>
-          <w:lang w:val="es-ES"/>
-        </w:rPr>
-        <w:tab/>
-      </w:r>
-      <w:r>
-        <w:rPr>
-          <w:sz w:val="14"/>
-          <w:szCs w:val="14"/>
-          <w:lang w:val="es-ES"/>
-        </w:rPr>
-        <w:t>"TTATGT",</w:t>
-      </w:r>
-    </w:p>
-    <w:p>
-      <w:pPr>
-        <w:spacing w:after="0" w:line="240" w:lineRule="auto"/>
-        <w:ind w:left="720" w:firstLine="720"/>
-        <w:rPr>
-          <w:sz w:val="14"/>
-          <w:szCs w:val="14"/>
-          <w:lang w:val="es-ES"/>
-        </w:rPr>
-      </w:pPr>
-      <w:r>
-        <w:rPr>
-          <w:sz w:val="14"/>
-          <w:szCs w:val="14"/>
-          <w:lang w:val="es-ES"/>
-        </w:rPr>
-        <w:t xml:space="preserve">            </w:t>
-      </w:r>
-      <w:r>
-        <w:rPr>
-          <w:sz w:val="14"/>
-          <w:szCs w:val="14"/>
-          <w:lang w:val="es-ES"/>
-        </w:rPr>
-        <w:tab/>
-      </w:r>
-      <w:r>
-        <w:rPr>
-          <w:sz w:val="14"/>
-          <w:szCs w:val="14"/>
-          <w:lang w:val="es-ES"/>
-        </w:rPr>
-        <w:tab/>
-      </w:r>
-      <w:r>
-        <w:rPr>
-          <w:sz w:val="14"/>
-          <w:szCs w:val="14"/>
-          <w:lang w:val="es-ES"/>
-        </w:rPr>
-        <w:t>"AGAAGG",</w:t>
-      </w:r>
-    </w:p>
-    <w:p>
-      <w:pPr>
-        <w:spacing w:after="0" w:line="240" w:lineRule="auto"/>
-        <w:ind w:left="720" w:firstLine="720"/>
-        <w:rPr>
-          <w:sz w:val="14"/>
-          <w:szCs w:val="14"/>
-          <w:lang w:val="es-ES"/>
-        </w:rPr>
-      </w:pPr>
-      <w:r>
-        <w:rPr>
-          <w:sz w:val="14"/>
-          <w:szCs w:val="14"/>
-          <w:lang w:val="es-ES"/>
-        </w:rPr>
-        <w:t xml:space="preserve">            </w:t>
-      </w:r>
-      <w:r>
-        <w:rPr>
-          <w:sz w:val="14"/>
-          <w:szCs w:val="14"/>
-          <w:lang w:val="es-ES"/>
-        </w:rPr>
-        <w:tab/>
-      </w:r>
-      <w:r>
-        <w:rPr>
-          <w:sz w:val="14"/>
-          <w:szCs w:val="14"/>
-          <w:lang w:val="es-ES"/>
-        </w:rPr>
-        <w:tab/>
-      </w:r>
-      <w:r>
-        <w:rPr>
-          <w:sz w:val="14"/>
-          <w:szCs w:val="14"/>
-          <w:lang w:val="es-ES"/>
-        </w:rPr>
-        <w:t>"CCCCTA",</w:t>
-      </w:r>
-    </w:p>
-    <w:p>
-      <w:pPr>
-        <w:spacing w:after="0" w:line="240" w:lineRule="auto"/>
-        <w:ind w:left="720" w:firstLine="720"/>
-        <w:rPr>
-          <w:sz w:val="14"/>
-          <w:szCs w:val="14"/>
-          <w:lang w:val="es-ES"/>
-        </w:rPr>
-      </w:pPr>
-      <w:r>
-        <w:rPr>
-          <w:sz w:val="14"/>
-          <w:szCs w:val="14"/>
-          <w:lang w:val="es-ES"/>
-        </w:rPr>
-        <w:t xml:space="preserve">            </w:t>
-      </w:r>
-      <w:r>
-        <w:rPr>
-          <w:sz w:val="14"/>
-          <w:szCs w:val="14"/>
-          <w:lang w:val="es-ES"/>
-        </w:rPr>
-        <w:tab/>
-      </w:r>
-      <w:r>
-        <w:rPr>
-          <w:sz w:val="14"/>
-          <w:szCs w:val="14"/>
-          <w:lang w:val="es-ES"/>
-        </w:rPr>
-        <w:tab/>
-      </w:r>
-      <w:r>
-        <w:rPr>
-          <w:sz w:val="14"/>
-          <w:szCs w:val="14"/>
-          <w:lang w:val="es-ES"/>
-        </w:rPr>
-        <w:t>"TCACTG"</w:t>
-      </w:r>
-    </w:p>
-    <w:p>
-      <w:pPr>
-        <w:spacing w:after="0" w:line="240" w:lineRule="auto"/>
-        <w:ind w:left="720" w:firstLine="720"/>
-        <w:rPr>
-          <w:sz w:val="14"/>
-          <w:szCs w:val="14"/>
-          <w:lang w:val="es-ES"/>
-        </w:rPr>
-      </w:pPr>
-      <w:r>
-        <w:rPr>
-          <w:sz w:val="14"/>
-          <w:szCs w:val="14"/>
-          <w:lang w:val="es-ES"/>
-        </w:rPr>
-        <w:t xml:space="preserve">        ],</w:t>
+        <w:t>],</w:t>
       </w:r>
     </w:p>
     <w:p>

</xml_diff>